<commit_message>
Actualización de enlace a repositorio en el .docx
</commit_message>
<xml_diff>
--- a/EXAMEN FINAL - Programación I.docx
+++ b/EXAMEN FINAL - Programación I.docx
@@ -440,25 +440,7 @@
                 <w:szCs w:val="24"/>
                 <w:lang w:val="es-MX"/>
               </w:rPr>
-              <w:t xml:space="preserve">Resolución de las consignas dadas al ejecutar programas en </w:t>
-            </w:r>
-            <w:proofErr w:type="spellStart"/>
-            <w:r>
-              <w:rPr>
-                <w:rFonts w:eastAsia="Calibri" w:cs="Times New Roman"/>
-                <w:szCs w:val="24"/>
-                <w:lang w:val="es-MX"/>
-              </w:rPr>
-              <w:t>php</w:t>
-            </w:r>
-            <w:proofErr w:type="spellEnd"/>
-            <w:r>
-              <w:rPr>
-                <w:rFonts w:eastAsia="Calibri" w:cs="Times New Roman"/>
-                <w:szCs w:val="24"/>
-                <w:lang w:val="es-MX"/>
-              </w:rPr>
-              <w:t xml:space="preserve"> – Funcionalidad y Sintaxis</w:t>
+              <w:t>Resolución de las consignas dadas al ejecutar programas en php – Funcionalidad y Sintaxis</w:t>
             </w:r>
           </w:p>
         </w:tc>
@@ -1151,16 +1133,8 @@
         <w:rPr>
           <w:rFonts w:ascii="Times New Roman" w:hAnsi="Times New Roman" w:cs="Times New Roman"/>
         </w:rPr>
-        <w:t xml:space="preserve"> y creó dicha base de datos en formato </w:t>
-      </w:r>
-      <w:proofErr w:type="spellStart"/>
-      <w:r>
-        <w:rPr>
-          <w:rFonts w:ascii="Times New Roman" w:hAnsi="Times New Roman" w:cs="Times New Roman"/>
-        </w:rPr>
-        <w:t>sql</w:t>
-      </w:r>
-      <w:proofErr w:type="spellEnd"/>
+        <w:t xml:space="preserve"> y creó dicha base de datos en formato sql</w:t>
+      </w:r>
       <w:r>
         <w:rPr>
           <w:rFonts w:ascii="Times New Roman" w:hAnsi="Times New Roman" w:cs="Times New Roman"/>
@@ -1171,21 +1145,7 @@
         <w:rPr>
           <w:rFonts w:ascii="Times New Roman" w:hAnsi="Times New Roman" w:cs="Times New Roman"/>
         </w:rPr>
-        <w:t xml:space="preserve">por ello </w:t>
-      </w:r>
-      <w:proofErr w:type="spellStart"/>
-      <w:r>
-        <w:rPr>
-          <w:rFonts w:ascii="Times New Roman" w:hAnsi="Times New Roman" w:cs="Times New Roman"/>
-        </w:rPr>
-        <w:t>a</w:t>
-      </w:r>
-      <w:proofErr w:type="spellEnd"/>
-      <w:r>
-        <w:rPr>
-          <w:rFonts w:ascii="Times New Roman" w:hAnsi="Times New Roman" w:cs="Times New Roman"/>
-        </w:rPr>
-        <w:t xml:space="preserve"> contratado tus servicios para que en esta </w:t>
+        <w:t xml:space="preserve">por ello a contratado tus servicios para que en esta </w:t>
       </w:r>
       <w:r>
         <w:rPr>
@@ -1358,7 +1318,6 @@
         </w:rPr>
         <w:t xml:space="preserve">rtar el archivo </w:t>
       </w:r>
-      <w:proofErr w:type="spellStart"/>
       <w:r>
         <w:rPr>
           <w:rFonts w:ascii="Times New Roman" w:hAnsi="Times New Roman" w:cs="Times New Roman"/>
@@ -1369,14 +1328,7 @@
         <w:rPr>
           <w:rFonts w:ascii="Times New Roman" w:hAnsi="Times New Roman" w:cs="Times New Roman"/>
         </w:rPr>
-        <w:t>.sql</w:t>
-      </w:r>
-      <w:proofErr w:type="spellEnd"/>
-      <w:r>
-        <w:rPr>
-          <w:rFonts w:ascii="Times New Roman" w:hAnsi="Times New Roman" w:cs="Times New Roman"/>
-        </w:rPr>
-        <w:t xml:space="preserve"> con los datos de la base de datos a </w:t>
+        <w:t xml:space="preserve">.sql con los datos de la base de datos a </w:t>
       </w:r>
       <w:r>
         <w:rPr>
@@ -1406,9 +1358,8 @@
         <w:r>
           <w:rPr>
             <w:rStyle w:val="Hipervnculo"/>
-            <w:rFonts w:ascii="Times New Roman" w:hAnsi="Times New Roman" w:cs="Times New Roman"/>
           </w:rPr>
-          <w:t>https://github.com/Licsis/examenes_TSAS.git</w:t>
+          <w:t>https://github.com/Licsis/Finales-TSAS.git</w:t>
         </w:r>
       </w:hyperlink>
     </w:p>
@@ -1439,21 +1390,7 @@
         <w:rPr>
           <w:rFonts w:ascii="Times New Roman" w:hAnsi="Times New Roman" w:cs="Times New Roman"/>
         </w:rPr>
-        <w:t xml:space="preserve">" usando </w:t>
-      </w:r>
-      <w:proofErr w:type="spellStart"/>
-      <w:r>
-        <w:rPr>
-          <w:rFonts w:ascii="Times New Roman" w:hAnsi="Times New Roman" w:cs="Times New Roman"/>
-        </w:rPr>
-        <w:t>xampp</w:t>
-      </w:r>
-      <w:proofErr w:type="spellEnd"/>
-      <w:r>
-        <w:rPr>
-          <w:rFonts w:ascii="Times New Roman" w:hAnsi="Times New Roman" w:cs="Times New Roman"/>
-        </w:rPr>
-        <w:t xml:space="preserve"> (el cotejamiento de la base de datos debe ser </w:t>
+        <w:t xml:space="preserve">" usando xampp (el cotejamiento de la base de datos debe ser </w:t>
       </w:r>
       <w:r>
         <w:rPr>
@@ -1491,49 +1428,7 @@
         <w:rPr>
           <w:rFonts w:ascii="Times New Roman" w:hAnsi="Times New Roman" w:cs="Times New Roman"/>
         </w:rPr>
-        <w:t xml:space="preserve">ediante archivos de </w:t>
-      </w:r>
-      <w:proofErr w:type="spellStart"/>
-      <w:r>
-        <w:rPr>
-          <w:rFonts w:ascii="Times New Roman" w:hAnsi="Times New Roman" w:cs="Times New Roman"/>
-        </w:rPr>
-        <w:t>html</w:t>
-      </w:r>
-      <w:proofErr w:type="spellEnd"/>
-      <w:r>
-        <w:rPr>
-          <w:rFonts w:ascii="Times New Roman" w:hAnsi="Times New Roman" w:cs="Times New Roman"/>
-        </w:rPr>
-        <w:t xml:space="preserve">, </w:t>
-      </w:r>
-      <w:proofErr w:type="spellStart"/>
-      <w:r>
-        <w:rPr>
-          <w:rFonts w:ascii="Times New Roman" w:hAnsi="Times New Roman" w:cs="Times New Roman"/>
-        </w:rPr>
-        <w:t>css</w:t>
-      </w:r>
-      <w:proofErr w:type="spellEnd"/>
-      <w:r>
-        <w:rPr>
-          <w:rFonts w:ascii="Times New Roman" w:hAnsi="Times New Roman" w:cs="Times New Roman"/>
-        </w:rPr>
-        <w:t xml:space="preserve"> y </w:t>
-      </w:r>
-      <w:proofErr w:type="spellStart"/>
-      <w:r>
-        <w:rPr>
-          <w:rFonts w:ascii="Times New Roman" w:hAnsi="Times New Roman" w:cs="Times New Roman"/>
-        </w:rPr>
-        <w:t>php</w:t>
-      </w:r>
-      <w:proofErr w:type="spellEnd"/>
-      <w:r>
-        <w:rPr>
-          <w:rFonts w:ascii="Times New Roman" w:hAnsi="Times New Roman" w:cs="Times New Roman"/>
-        </w:rPr>
-        <w:t xml:space="preserve"> debes desarrollar un sistema para cargar, borrar </w:t>
+        <w:t xml:space="preserve">ediante archivos de html, css y php debes desarrollar un sistema para cargar, borrar </w:t>
       </w:r>
       <w:r>
         <w:rPr>
@@ -1639,7 +1534,6 @@
         </w:rPr>
         <w:t xml:space="preserve"> </w:t>
       </w:r>
-      <w:proofErr w:type="spellStart"/>
       <w:r>
         <w:rPr>
           <w:rFonts w:ascii="Times New Roman" w:hAnsi="Times New Roman" w:cs="Times New Roman"/>
@@ -1648,7 +1542,6 @@
         </w:rPr>
         <w:t>prestamos.php</w:t>
       </w:r>
-      <w:proofErr w:type="spellEnd"/>
       <w:r>
         <w:rPr>
           <w:rFonts w:ascii="Times New Roman" w:hAnsi="Times New Roman" w:cs="Times New Roman"/>
@@ -1727,7 +1620,6 @@
         </w:rPr>
         <w:t xml:space="preserve">el directorio </w:t>
       </w:r>
-      <w:proofErr w:type="spellStart"/>
       <w:r>
         <w:rPr>
           <w:rFonts w:ascii="Times New Roman" w:hAnsi="Times New Roman" w:cs="Times New Roman"/>
@@ -1744,7 +1636,6 @@
         </w:rPr>
         <w:t>libro</w:t>
       </w:r>
-      <w:proofErr w:type="spellEnd"/>
       <w:r>
         <w:rPr>
           <w:rFonts w:ascii="Times New Roman" w:hAnsi="Times New Roman" w:cs="Times New Roman"/>
@@ -1826,7 +1717,6 @@
           <w:lang w:val="it-IT"/>
         </w:rPr>
       </w:pPr>
-      <w:proofErr w:type="spellStart"/>
       <w:r>
         <w:rPr>
           <w:rFonts w:ascii="Times New Roman" w:hAnsi="Times New Roman" w:cs="Times New Roman"/>
@@ -1843,7 +1733,6 @@
         </w:rPr>
         <w:t>.php</w:t>
       </w:r>
-      <w:proofErr w:type="spellEnd"/>
     </w:p>
     <w:p>
       <w:pPr>
@@ -1938,16 +1827,8 @@
         <w:rPr>
           <w:rFonts w:ascii="Times New Roman" w:hAnsi="Times New Roman" w:cs="Times New Roman"/>
         </w:rPr>
-        <w:t xml:space="preserve"> que contenga estructuras </w:t>
-      </w:r>
-      <w:proofErr w:type="spellStart"/>
-      <w:r>
-        <w:rPr>
-          <w:rFonts w:ascii="Times New Roman" w:hAnsi="Times New Roman" w:cs="Times New Roman"/>
-        </w:rPr>
-        <w:t>php</w:t>
-      </w:r>
-      <w:proofErr w:type="spellEnd"/>
+        <w:t xml:space="preserve"> que contenga estructuras php</w:t>
+      </w:r>
       <w:r>
         <w:rPr>
           <w:rFonts w:ascii="Times New Roman" w:hAnsi="Times New Roman" w:cs="Times New Roman"/>

</xml_diff>